<commit_message>
Recover UnitTest classes, and write report about them.
</commit_message>
<xml_diff>
--- a/plan, workout, and unit test.docx
+++ b/plan, workout, and unit test.docx
@@ -38,7 +38,7 @@
                     <pic:cNvPicPr/>
                   </pic:nvPicPr>
                   <pic:blipFill>
-                    <a:blip r:embed="rId4"/>
+                    <a:blip r:embed="rId5"/>
                     <a:stretch>
                       <a:fillRect/>
                     </a:stretch>
@@ -64,7 +64,15 @@
         <w:t>Above code extracts information about gym plan from the user’s model</w:t>
       </w:r>
       <w:r>
-        <w:t xml:space="preserve"> and send them to the ViewBag to show in view page.</w:t>
+        <w:t xml:space="preserve"> and send them to the </w:t>
+      </w:r>
+      <w:proofErr w:type="spellStart"/>
+      <w:r>
+        <w:t>ViewBag</w:t>
+      </w:r>
+      <w:proofErr w:type="spellEnd"/>
+      <w:r>
+        <w:t xml:space="preserve"> to show in view page.</w:t>
       </w:r>
     </w:p>
     <w:p/>
@@ -89,7 +97,7 @@
                     <pic:cNvPicPr/>
                   </pic:nvPicPr>
                   <pic:blipFill>
-                    <a:blip r:embed="rId5"/>
+                    <a:blip r:embed="rId6"/>
                     <a:stretch>
                       <a:fillRect/>
                     </a:stretch>
@@ -138,7 +146,7 @@
                     <pic:cNvPicPr/>
                   </pic:nvPicPr>
                   <pic:blipFill>
-                    <a:blip r:embed="rId6"/>
+                    <a:blip r:embed="rId7"/>
                     <a:stretch>
                       <a:fillRect/>
                     </a:stretch>
@@ -191,7 +199,7 @@
                     <pic:cNvPicPr/>
                   </pic:nvPicPr>
                   <pic:blipFill>
-                    <a:blip r:embed="rId7"/>
+                    <a:blip r:embed="rId8"/>
                     <a:stretch>
                       <a:fillRect/>
                     </a:stretch>
@@ -214,7 +222,15 @@
     </w:p>
     <w:p>
       <w:r>
-        <w:t>Here, using view model or MainViewModel, it defines data structure as a model. So data can be obtained from this model and saved to database.</w:t>
+        <w:t xml:space="preserve">Here, using view model or </w:t>
+      </w:r>
+      <w:proofErr w:type="spellStart"/>
+      <w:r>
+        <w:t>MainViewModel</w:t>
+      </w:r>
+      <w:proofErr w:type="spellEnd"/>
+      <w:r>
+        <w:t>, it defines data structure as a model. So data can be obtained from this model and saved to database.</w:t>
       </w:r>
     </w:p>
     <w:p>
@@ -259,7 +275,7 @@
                     <pic:cNvPicPr/>
                   </pic:nvPicPr>
                   <pic:blipFill>
-                    <a:blip r:embed="rId8"/>
+                    <a:blip r:embed="rId9"/>
                     <a:stretch>
                       <a:fillRect/>
                     </a:stretch>
@@ -282,7 +298,23 @@
     </w:p>
     <w:p>
       <w:r>
-        <w:t>All data for workout is Boolean type. And we should use JavaScript to set the checkboxes. To do this, Boolean variables are converted into string(“true”/”false”) by ternary operator. And they are sent to ViewBag to be used by JavaScript in view page.</w:t>
+        <w:t>All data for workout is Boolean type. And we should use JavaScript to set the checkboxes. To do this, Boolean variables are converted into string(“true”</w:t>
+      </w:r>
+      <w:proofErr w:type="gramStart"/>
+      <w:r>
+        <w:t>/”false</w:t>
+      </w:r>
+      <w:proofErr w:type="gramEnd"/>
+      <w:r>
+        <w:t xml:space="preserve">”) by ternary operator. And they are sent to </w:t>
+      </w:r>
+      <w:proofErr w:type="spellStart"/>
+      <w:r>
+        <w:t>ViewBag</w:t>
+      </w:r>
+      <w:proofErr w:type="spellEnd"/>
+      <w:r>
+        <w:t xml:space="preserve"> to be used by JavaScript in view page.</w:t>
       </w:r>
     </w:p>
     <w:p/>
@@ -313,7 +345,7 @@
                     <pic:cNvPicPr/>
                   </pic:nvPicPr>
                   <pic:blipFill>
-                    <a:blip r:embed="rId9"/>
+                    <a:blip r:embed="rId10"/>
                     <a:stretch>
                       <a:fillRect/>
                     </a:stretch>
@@ -355,7 +387,7 @@
                     <pic:cNvPicPr/>
                   </pic:nvPicPr>
                   <pic:blipFill>
-                    <a:blip r:embed="rId10"/>
+                    <a:blip r:embed="rId11"/>
                     <a:stretch>
                       <a:fillRect/>
                     </a:stretch>
@@ -412,7 +444,7 @@
                     <pic:cNvPicPr/>
                   </pic:nvPicPr>
                   <pic:blipFill>
-                    <a:blip r:embed="rId11"/>
+                    <a:blip r:embed="rId12"/>
                     <a:stretch>
                       <a:fillRect/>
                     </a:stretch>
@@ -435,7 +467,495 @@
     </w:p>
     <w:p>
       <w:r>
-        <w:t>Here, data from client is stored in user’s profile, i.e. object of ApplicationUser for current user. And the information is saved in database. After that, it redirects to GET method of Plan action to show workout page again.</w:t>
+        <w:t xml:space="preserve">Here, data from client is stored in user’s profile, i.e. object of </w:t>
+      </w:r>
+      <w:proofErr w:type="spellStart"/>
+      <w:r>
+        <w:t>ApplicationUser</w:t>
+      </w:r>
+      <w:proofErr w:type="spellEnd"/>
+      <w:r>
+        <w:t xml:space="preserve"> for current user. And the information is saved in database. After that, it redirects to GET method of Plan action to show workout page again.</w:t>
+      </w:r>
+    </w:p>
+    <w:p/>
+    <w:p>
+      <w:r>
+        <w:t>Unit Testing.</w:t>
+      </w:r>
+    </w:p>
+    <w:p>
+      <w:r>
+        <w:t xml:space="preserve">Unit test for </w:t>
+      </w:r>
+      <w:proofErr w:type="spellStart"/>
+      <w:r>
+        <w:t>AccountController</w:t>
+      </w:r>
+      <w:proofErr w:type="spellEnd"/>
+    </w:p>
+    <w:p>
+      <w:pPr>
+        <w:pStyle w:val="ListParagraph"/>
+        <w:numPr>
+          <w:ilvl w:val="0"/>
+          <w:numId w:val="3"/>
+        </w:numPr>
+      </w:pPr>
+      <w:r>
+        <w:t xml:space="preserve">Test for return </w:t>
+      </w:r>
+      <w:proofErr w:type="spellStart"/>
+      <w:r>
+        <w:t>url</w:t>
+      </w:r>
+      <w:proofErr w:type="spellEnd"/>
+      <w:r>
+        <w:t xml:space="preserve"> before login.</w:t>
+      </w:r>
+    </w:p>
+    <w:p>
+      <w:pPr>
+        <w:pStyle w:val="ListParagraph"/>
+      </w:pPr>
+      <w:r>
+        <w:t xml:space="preserve">If user not logged in calls other action in which authorization is needed, login page is shown first. After logged in, it redirects the first action. This test is to make sure the return </w:t>
+      </w:r>
+      <w:proofErr w:type="spellStart"/>
+      <w:r>
+        <w:t>url</w:t>
+      </w:r>
+      <w:proofErr w:type="spellEnd"/>
+      <w:r>
+        <w:t xml:space="preserve"> works fine.</w:t>
+      </w:r>
+    </w:p>
+    <w:p>
+      <w:pPr>
+        <w:pStyle w:val="ListParagraph"/>
+      </w:pPr>
+      <w:r>
+        <w:rPr>
+          <w:noProof/>
+        </w:rPr>
+        <w:lastRenderedPageBreak/>
+        <w:drawing>
+          <wp:inline distT="0" distB="0" distL="0" distR="0" wp14:anchorId="57B491F0" wp14:editId="71810735">
+            <wp:extent cx="4924425" cy="1447800"/>
+            <wp:effectExtent l="0" t="0" r="9525" b="0"/>
+            <wp:docPr id="9" name="Picture 9"/>
+            <wp:cNvGraphicFramePr>
+              <a:graphicFrameLocks xmlns:a="http://schemas.openxmlformats.org/drawingml/2006/main" noChangeAspect="1"/>
+            </wp:cNvGraphicFramePr>
+            <a:graphic xmlns:a="http://schemas.openxmlformats.org/drawingml/2006/main">
+              <a:graphicData uri="http://schemas.openxmlformats.org/drawingml/2006/picture">
+                <pic:pic xmlns:pic="http://schemas.openxmlformats.org/drawingml/2006/picture">
+                  <pic:nvPicPr>
+                    <pic:cNvPr id="1" name=""/>
+                    <pic:cNvPicPr/>
+                  </pic:nvPicPr>
+                  <pic:blipFill>
+                    <a:blip r:embed="rId13"/>
+                    <a:stretch>
+                      <a:fillRect/>
+                    </a:stretch>
+                  </pic:blipFill>
+                  <pic:spPr>
+                    <a:xfrm>
+                      <a:off x="0" y="0"/>
+                      <a:ext cx="4924425" cy="1447800"/>
+                    </a:xfrm>
+                    <a:prstGeom prst="rect">
+                      <a:avLst/>
+                    </a:prstGeom>
+                  </pic:spPr>
+                </pic:pic>
+              </a:graphicData>
+            </a:graphic>
+          </wp:inline>
+        </w:drawing>
+      </w:r>
+    </w:p>
+    <w:p>
+      <w:pPr>
+        <w:pStyle w:val="ListParagraph"/>
+      </w:pPr>
+    </w:p>
+    <w:p>
+      <w:pPr>
+        <w:pStyle w:val="ListParagraph"/>
+        <w:numPr>
+          <w:ilvl w:val="0"/>
+          <w:numId w:val="3"/>
+        </w:numPr>
+      </w:pPr>
+      <w:r>
+        <w:t>Test for gym id in register action.</w:t>
+      </w:r>
+    </w:p>
+    <w:p>
+      <w:pPr>
+        <w:pStyle w:val="ListParagraph"/>
+      </w:pPr>
+      <w:r>
+        <w:t xml:space="preserve">When user tries to register, he or she already selected gym that represents gym id. So register action is called with gym id and this id is sent to the view through </w:t>
+      </w:r>
+      <w:proofErr w:type="spellStart"/>
+      <w:r>
+        <w:t>ViewBag</w:t>
+      </w:r>
+      <w:proofErr w:type="spellEnd"/>
+      <w:r>
+        <w:t>. In this test, we can make sure the gym id is sent correctly.</w:t>
+      </w:r>
+    </w:p>
+    <w:p>
+      <w:pPr>
+        <w:pStyle w:val="ListParagraph"/>
+      </w:pPr>
+      <w:r>
+        <w:rPr>
+          <w:noProof/>
+        </w:rPr>
+        <w:drawing>
+          <wp:inline distT="0" distB="0" distL="0" distR="0" wp14:anchorId="4E324698" wp14:editId="68FCE26F">
+            <wp:extent cx="4838700" cy="1419225"/>
+            <wp:effectExtent l="0" t="0" r="0" b="9525"/>
+            <wp:docPr id="10" name="Picture 10"/>
+            <wp:cNvGraphicFramePr>
+              <a:graphicFrameLocks xmlns:a="http://schemas.openxmlformats.org/drawingml/2006/main" noChangeAspect="1"/>
+            </wp:cNvGraphicFramePr>
+            <a:graphic xmlns:a="http://schemas.openxmlformats.org/drawingml/2006/main">
+              <a:graphicData uri="http://schemas.openxmlformats.org/drawingml/2006/picture">
+                <pic:pic xmlns:pic="http://schemas.openxmlformats.org/drawingml/2006/picture">
+                  <pic:nvPicPr>
+                    <pic:cNvPr id="1" name=""/>
+                    <pic:cNvPicPr/>
+                  </pic:nvPicPr>
+                  <pic:blipFill>
+                    <a:blip r:embed="rId14"/>
+                    <a:stretch>
+                      <a:fillRect/>
+                    </a:stretch>
+                  </pic:blipFill>
+                  <pic:spPr>
+                    <a:xfrm>
+                      <a:off x="0" y="0"/>
+                      <a:ext cx="4838700" cy="1419225"/>
+                    </a:xfrm>
+                    <a:prstGeom prst="rect">
+                      <a:avLst/>
+                    </a:prstGeom>
+                  </pic:spPr>
+                </pic:pic>
+              </a:graphicData>
+            </a:graphic>
+          </wp:inline>
+        </w:drawing>
+      </w:r>
+    </w:p>
+    <w:p>
+      <w:pPr>
+        <w:pStyle w:val="ListParagraph"/>
+      </w:pPr>
+    </w:p>
+    <w:p>
+      <w:pPr>
+        <w:pStyle w:val="ListParagraph"/>
+        <w:numPr>
+          <w:ilvl w:val="0"/>
+          <w:numId w:val="3"/>
+        </w:numPr>
+      </w:pPr>
+      <w:r>
+        <w:t>Test to show register action delivers list of names of gym.</w:t>
+      </w:r>
+    </w:p>
+    <w:p>
+      <w:pPr>
+        <w:pStyle w:val="ListParagraph"/>
+      </w:pPr>
+      <w:r>
+        <w:t xml:space="preserve">In the register action, names of gym are fetched from static data and sent to the view as </w:t>
+      </w:r>
+      <w:proofErr w:type="spellStart"/>
+      <w:r>
+        <w:t>SelectList</w:t>
+      </w:r>
+      <w:proofErr w:type="spellEnd"/>
+      <w:r>
+        <w:t>. Comparing the type of above data with “</w:t>
+      </w:r>
+      <w:proofErr w:type="spellStart"/>
+      <w:r>
+        <w:t>SelectList</w:t>
+      </w:r>
+      <w:proofErr w:type="spellEnd"/>
+      <w:r>
+        <w:t xml:space="preserve">” can make sure data is sent as </w:t>
+      </w:r>
+      <w:proofErr w:type="spellStart"/>
+      <w:r>
+        <w:t>SelectList</w:t>
+      </w:r>
+      <w:proofErr w:type="spellEnd"/>
+      <w:r>
+        <w:t xml:space="preserve"> variable.</w:t>
+      </w:r>
+    </w:p>
+    <w:p>
+      <w:pPr>
+        <w:pStyle w:val="ListParagraph"/>
+      </w:pPr>
+    </w:p>
+    <w:p>
+      <w:pPr>
+        <w:pStyle w:val="ListParagraph"/>
+        <w:numPr>
+          <w:ilvl w:val="0"/>
+          <w:numId w:val="3"/>
+        </w:numPr>
+      </w:pPr>
+      <w:r>
+        <w:t>Test of return type of GET actions.</w:t>
+      </w:r>
+    </w:p>
+    <w:p>
+      <w:pPr>
+        <w:pStyle w:val="ListParagraph"/>
+      </w:pPr>
+      <w:r>
+        <w:t xml:space="preserve">In this project, all GET actions return </w:t>
+      </w:r>
+      <w:proofErr w:type="spellStart"/>
+      <w:r>
+        <w:t>ViewResult</w:t>
+      </w:r>
+      <w:proofErr w:type="spellEnd"/>
+      <w:r>
+        <w:t xml:space="preserve">, not a redirected action or Task for awaiting action result. Reading type of result of these actions can show results are in type of </w:t>
+      </w:r>
+      <w:proofErr w:type="spellStart"/>
+      <w:r>
+        <w:t>ViewResult</w:t>
+      </w:r>
+      <w:proofErr w:type="spellEnd"/>
+      <w:r>
+        <w:t>.</w:t>
+      </w:r>
+    </w:p>
+    <w:p>
+      <w:pPr>
+        <w:pStyle w:val="ListParagraph"/>
+      </w:pPr>
+      <w:r>
+        <w:rPr>
+          <w:noProof/>
+        </w:rPr>
+        <w:drawing>
+          <wp:inline distT="0" distB="0" distL="0" distR="0" wp14:anchorId="005ED0C9" wp14:editId="71B53400">
+            <wp:extent cx="4562475" cy="1285875"/>
+            <wp:effectExtent l="0" t="0" r="9525" b="9525"/>
+            <wp:docPr id="11" name="Picture 11"/>
+            <wp:cNvGraphicFramePr>
+              <a:graphicFrameLocks xmlns:a="http://schemas.openxmlformats.org/drawingml/2006/main" noChangeAspect="1"/>
+            </wp:cNvGraphicFramePr>
+            <a:graphic xmlns:a="http://schemas.openxmlformats.org/drawingml/2006/main">
+              <a:graphicData uri="http://schemas.openxmlformats.org/drawingml/2006/picture">
+                <pic:pic xmlns:pic="http://schemas.openxmlformats.org/drawingml/2006/picture">
+                  <pic:nvPicPr>
+                    <pic:cNvPr id="1" name=""/>
+                    <pic:cNvPicPr/>
+                  </pic:nvPicPr>
+                  <pic:blipFill>
+                    <a:blip r:embed="rId15"/>
+                    <a:stretch>
+                      <a:fillRect/>
+                    </a:stretch>
+                  </pic:blipFill>
+                  <pic:spPr>
+                    <a:xfrm>
+                      <a:off x="0" y="0"/>
+                      <a:ext cx="4562475" cy="1285875"/>
+                    </a:xfrm>
+                    <a:prstGeom prst="rect">
+                      <a:avLst/>
+                    </a:prstGeom>
+                  </pic:spPr>
+                </pic:pic>
+              </a:graphicData>
+            </a:graphic>
+          </wp:inline>
+        </w:drawing>
+      </w:r>
+    </w:p>
+    <w:p>
+      <w:pPr>
+        <w:pStyle w:val="ListParagraph"/>
+      </w:pPr>
+      <w:r>
+        <w:rPr>
+          <w:noProof/>
+        </w:rPr>
+        <w:drawing>
+          <wp:inline distT="0" distB="0" distL="0" distR="0" wp14:anchorId="6A3EA049" wp14:editId="2B272F85">
+            <wp:extent cx="4429125" cy="1343025"/>
+            <wp:effectExtent l="0" t="0" r="9525" b="9525"/>
+            <wp:docPr id="12" name="Picture 12"/>
+            <wp:cNvGraphicFramePr>
+              <a:graphicFrameLocks xmlns:a="http://schemas.openxmlformats.org/drawingml/2006/main" noChangeAspect="1"/>
+            </wp:cNvGraphicFramePr>
+            <a:graphic xmlns:a="http://schemas.openxmlformats.org/drawingml/2006/main">
+              <a:graphicData uri="http://schemas.openxmlformats.org/drawingml/2006/picture">
+                <pic:pic xmlns:pic="http://schemas.openxmlformats.org/drawingml/2006/picture">
+                  <pic:nvPicPr>
+                    <pic:cNvPr id="1" name=""/>
+                    <pic:cNvPicPr/>
+                  </pic:nvPicPr>
+                  <pic:blipFill>
+                    <a:blip r:embed="rId16"/>
+                    <a:stretch>
+                      <a:fillRect/>
+                    </a:stretch>
+                  </pic:blipFill>
+                  <pic:spPr>
+                    <a:xfrm>
+                      <a:off x="0" y="0"/>
+                      <a:ext cx="4429125" cy="1343025"/>
+                    </a:xfrm>
+                    <a:prstGeom prst="rect">
+                      <a:avLst/>
+                    </a:prstGeom>
+                  </pic:spPr>
+                </pic:pic>
+              </a:graphicData>
+            </a:graphic>
+          </wp:inline>
+        </w:drawing>
+      </w:r>
+    </w:p>
+    <w:p>
+      <w:pPr>
+        <w:pStyle w:val="ListParagraph"/>
+      </w:pPr>
+      <w:r>
+        <w:rPr>
+          <w:noProof/>
+        </w:rPr>
+        <w:lastRenderedPageBreak/>
+        <w:drawing>
+          <wp:inline distT="0" distB="0" distL="0" distR="0" wp14:anchorId="41A255E8" wp14:editId="4EC8E7F2">
+            <wp:extent cx="4391025" cy="1371600"/>
+            <wp:effectExtent l="0" t="0" r="9525" b="0"/>
+            <wp:docPr id="13" name="Picture 13"/>
+            <wp:cNvGraphicFramePr>
+              <a:graphicFrameLocks xmlns:a="http://schemas.openxmlformats.org/drawingml/2006/main" noChangeAspect="1"/>
+            </wp:cNvGraphicFramePr>
+            <a:graphic xmlns:a="http://schemas.openxmlformats.org/drawingml/2006/main">
+              <a:graphicData uri="http://schemas.openxmlformats.org/drawingml/2006/picture">
+                <pic:pic xmlns:pic="http://schemas.openxmlformats.org/drawingml/2006/picture">
+                  <pic:nvPicPr>
+                    <pic:cNvPr id="1" name=""/>
+                    <pic:cNvPicPr/>
+                  </pic:nvPicPr>
+                  <pic:blipFill>
+                    <a:blip r:embed="rId17"/>
+                    <a:stretch>
+                      <a:fillRect/>
+                    </a:stretch>
+                  </pic:blipFill>
+                  <pic:spPr>
+                    <a:xfrm>
+                      <a:off x="0" y="0"/>
+                      <a:ext cx="4391025" cy="1371600"/>
+                    </a:xfrm>
+                    <a:prstGeom prst="rect">
+                      <a:avLst/>
+                    </a:prstGeom>
+                  </pic:spPr>
+                </pic:pic>
+              </a:graphicData>
+            </a:graphic>
+          </wp:inline>
+        </w:drawing>
+      </w:r>
+    </w:p>
+    <w:p>
+      <w:pPr>
+        <w:pStyle w:val="ListParagraph"/>
+      </w:pPr>
+    </w:p>
+    <w:p>
+      <w:pPr>
+        <w:pStyle w:val="ListParagraph"/>
+        <w:numPr>
+          <w:ilvl w:val="0"/>
+          <w:numId w:val="3"/>
+        </w:numPr>
+      </w:pPr>
+      <w:r>
+        <w:t>Test for main action before login.</w:t>
+      </w:r>
+    </w:p>
+    <w:p>
+      <w:pPr>
+        <w:pStyle w:val="ListParagraph"/>
+      </w:pPr>
+      <w:r>
+        <w:t xml:space="preserve">Main action or gym plan action is available after login. If you try to create </w:t>
+      </w:r>
+      <w:proofErr w:type="spellStart"/>
+      <w:r>
+        <w:t>HomeController</w:t>
+      </w:r>
+      <w:proofErr w:type="spellEnd"/>
+      <w:r>
+        <w:t xml:space="preserve"> and call Main action of this, an exception is thrown. Following test if passed if exception is thrown while Main action is being called.</w:t>
+      </w:r>
+    </w:p>
+    <w:p>
+      <w:pPr>
+        <w:pStyle w:val="ListParagraph"/>
+      </w:pPr>
+      <w:r>
+        <w:rPr>
+          <w:noProof/>
+        </w:rPr>
+        <w:drawing>
+          <wp:inline distT="0" distB="0" distL="0" distR="0" wp14:anchorId="5392DE69" wp14:editId="7DA2D6EC">
+            <wp:extent cx="4029075" cy="2314575"/>
+            <wp:effectExtent l="0" t="0" r="9525" b="9525"/>
+            <wp:docPr id="14" name="Picture 14"/>
+            <wp:cNvGraphicFramePr>
+              <a:graphicFrameLocks xmlns:a="http://schemas.openxmlformats.org/drawingml/2006/main" noChangeAspect="1"/>
+            </wp:cNvGraphicFramePr>
+            <a:graphic xmlns:a="http://schemas.openxmlformats.org/drawingml/2006/main">
+              <a:graphicData uri="http://schemas.openxmlformats.org/drawingml/2006/picture">
+                <pic:pic xmlns:pic="http://schemas.openxmlformats.org/drawingml/2006/picture">
+                  <pic:nvPicPr>
+                    <pic:cNvPr id="1" name=""/>
+                    <pic:cNvPicPr/>
+                  </pic:nvPicPr>
+                  <pic:blipFill>
+                    <a:blip r:embed="rId18"/>
+                    <a:stretch>
+                      <a:fillRect/>
+                    </a:stretch>
+                  </pic:blipFill>
+                  <pic:spPr>
+                    <a:xfrm>
+                      <a:off x="0" y="0"/>
+                      <a:ext cx="4029075" cy="2314575"/>
+                    </a:xfrm>
+                    <a:prstGeom prst="rect">
+                      <a:avLst/>
+                    </a:prstGeom>
+                  </pic:spPr>
+                </pic:pic>
+              </a:graphicData>
+            </a:graphic>
+          </wp:inline>
+        </w:drawing>
       </w:r>
       <w:bookmarkStart w:id="0" w:name="_GoBack"/>
       <w:bookmarkEnd w:id="0"/>
@@ -448,6 +968,287 @@
     </w:sectPr>
   </w:body>
 </w:document>
+</file>
+
+<file path=word/numbering.xml><?xml version="1.0" encoding="utf-8"?>
+<w:numbering xmlns:wpc="http://schemas.microsoft.com/office/word/2010/wordprocessingCanvas" xmlns:cx="http://schemas.microsoft.com/office/drawing/2014/chartex" xmlns:cx1="http://schemas.microsoft.com/office/drawing/2015/9/8/chartex" xmlns:mc="http://schemas.openxmlformats.org/markup-compatibility/2006" xmlns:o="urn:schemas-microsoft-com:office:office" xmlns:r="http://schemas.openxmlformats.org/officeDocument/2006/relationships" xmlns:m="http://schemas.openxmlformats.org/officeDocument/2006/math" xmlns:v="urn:schemas-microsoft-com:vml" xmlns:wp14="http://schemas.microsoft.com/office/word/2010/wordprocessingDrawing" xmlns:wp="http://schemas.openxmlformats.org/drawingml/2006/wordprocessingDrawing" xmlns:w10="urn:schemas-microsoft-com:office:word" xmlns:w="http://schemas.openxmlformats.org/wordprocessingml/2006/main" xmlns:w14="http://schemas.microsoft.com/office/word/2010/wordml" xmlns:w15="http://schemas.microsoft.com/office/word/2012/wordml" xmlns:w16se="http://schemas.microsoft.com/office/word/2015/wordml/symex" xmlns:wpg="http://schemas.microsoft.com/office/word/2010/wordprocessingGroup" xmlns:wpi="http://schemas.microsoft.com/office/word/2010/wordprocessingInk" xmlns:wne="http://schemas.microsoft.com/office/word/2006/wordml" xmlns:wps="http://schemas.microsoft.com/office/word/2010/wordprocessingShape" mc:Ignorable="w14 w15 w16se wp14">
+  <w:abstractNum w:abstractNumId="0" w15:restartNumberingAfterBreak="0">
+    <w:nsid w:val="24325CD2"/>
+    <w:multiLevelType w:val="hybridMultilevel"/>
+    <w:tmpl w:val="D44C29D2"/>
+    <w:lvl w:ilvl="0" w:tplc="0409000F">
+      <w:start w:val="1"/>
+      <w:numFmt w:val="decimal"/>
+      <w:lvlText w:val="%1."/>
+      <w:lvlJc w:val="left"/>
+      <w:pPr>
+        <w:ind w:left="720" w:hanging="360"/>
+      </w:pPr>
+      <w:rPr>
+        <w:rFonts w:hint="default"/>
+      </w:rPr>
+    </w:lvl>
+    <w:lvl w:ilvl="1" w:tplc="04090019" w:tentative="1">
+      <w:start w:val="1"/>
+      <w:numFmt w:val="lowerLetter"/>
+      <w:lvlText w:val="%2."/>
+      <w:lvlJc w:val="left"/>
+      <w:pPr>
+        <w:ind w:left="1440" w:hanging="360"/>
+      </w:pPr>
+    </w:lvl>
+    <w:lvl w:ilvl="2" w:tplc="0409001B" w:tentative="1">
+      <w:start w:val="1"/>
+      <w:numFmt w:val="lowerRoman"/>
+      <w:lvlText w:val="%3."/>
+      <w:lvlJc w:val="right"/>
+      <w:pPr>
+        <w:ind w:left="2160" w:hanging="180"/>
+      </w:pPr>
+    </w:lvl>
+    <w:lvl w:ilvl="3" w:tplc="0409000F" w:tentative="1">
+      <w:start w:val="1"/>
+      <w:numFmt w:val="decimal"/>
+      <w:lvlText w:val="%4."/>
+      <w:lvlJc w:val="left"/>
+      <w:pPr>
+        <w:ind w:left="2880" w:hanging="360"/>
+      </w:pPr>
+    </w:lvl>
+    <w:lvl w:ilvl="4" w:tplc="04090019" w:tentative="1">
+      <w:start w:val="1"/>
+      <w:numFmt w:val="lowerLetter"/>
+      <w:lvlText w:val="%5."/>
+      <w:lvlJc w:val="left"/>
+      <w:pPr>
+        <w:ind w:left="3600" w:hanging="360"/>
+      </w:pPr>
+    </w:lvl>
+    <w:lvl w:ilvl="5" w:tplc="0409001B" w:tentative="1">
+      <w:start w:val="1"/>
+      <w:numFmt w:val="lowerRoman"/>
+      <w:lvlText w:val="%6."/>
+      <w:lvlJc w:val="right"/>
+      <w:pPr>
+        <w:ind w:left="4320" w:hanging="180"/>
+      </w:pPr>
+    </w:lvl>
+    <w:lvl w:ilvl="6" w:tplc="0409000F" w:tentative="1">
+      <w:start w:val="1"/>
+      <w:numFmt w:val="decimal"/>
+      <w:lvlText w:val="%7."/>
+      <w:lvlJc w:val="left"/>
+      <w:pPr>
+        <w:ind w:left="5040" w:hanging="360"/>
+      </w:pPr>
+    </w:lvl>
+    <w:lvl w:ilvl="7" w:tplc="04090019" w:tentative="1">
+      <w:start w:val="1"/>
+      <w:numFmt w:val="lowerLetter"/>
+      <w:lvlText w:val="%8."/>
+      <w:lvlJc w:val="left"/>
+      <w:pPr>
+        <w:ind w:left="5760" w:hanging="360"/>
+      </w:pPr>
+    </w:lvl>
+    <w:lvl w:ilvl="8" w:tplc="0409001B" w:tentative="1">
+      <w:start w:val="1"/>
+      <w:numFmt w:val="lowerRoman"/>
+      <w:lvlText w:val="%9."/>
+      <w:lvlJc w:val="right"/>
+      <w:pPr>
+        <w:ind w:left="6480" w:hanging="180"/>
+      </w:pPr>
+    </w:lvl>
+  </w:abstractNum>
+  <w:abstractNum w:abstractNumId="1" w15:restartNumberingAfterBreak="0">
+    <w:nsid w:val="33272967"/>
+    <w:multiLevelType w:val="hybridMultilevel"/>
+    <w:tmpl w:val="A0903174"/>
+    <w:lvl w:ilvl="0" w:tplc="0409000F">
+      <w:start w:val="1"/>
+      <w:numFmt w:val="decimal"/>
+      <w:lvlText w:val="%1."/>
+      <w:lvlJc w:val="left"/>
+      <w:pPr>
+        <w:ind w:left="720" w:hanging="360"/>
+      </w:pPr>
+      <w:rPr>
+        <w:rFonts w:hint="default"/>
+      </w:rPr>
+    </w:lvl>
+    <w:lvl w:ilvl="1" w:tplc="04090019" w:tentative="1">
+      <w:start w:val="1"/>
+      <w:numFmt w:val="lowerLetter"/>
+      <w:lvlText w:val="%2."/>
+      <w:lvlJc w:val="left"/>
+      <w:pPr>
+        <w:ind w:left="1440" w:hanging="360"/>
+      </w:pPr>
+    </w:lvl>
+    <w:lvl w:ilvl="2" w:tplc="0409001B" w:tentative="1">
+      <w:start w:val="1"/>
+      <w:numFmt w:val="lowerRoman"/>
+      <w:lvlText w:val="%3."/>
+      <w:lvlJc w:val="right"/>
+      <w:pPr>
+        <w:ind w:left="2160" w:hanging="180"/>
+      </w:pPr>
+    </w:lvl>
+    <w:lvl w:ilvl="3" w:tplc="0409000F" w:tentative="1">
+      <w:start w:val="1"/>
+      <w:numFmt w:val="decimal"/>
+      <w:lvlText w:val="%4."/>
+      <w:lvlJc w:val="left"/>
+      <w:pPr>
+        <w:ind w:left="2880" w:hanging="360"/>
+      </w:pPr>
+    </w:lvl>
+    <w:lvl w:ilvl="4" w:tplc="04090019" w:tentative="1">
+      <w:start w:val="1"/>
+      <w:numFmt w:val="lowerLetter"/>
+      <w:lvlText w:val="%5."/>
+      <w:lvlJc w:val="left"/>
+      <w:pPr>
+        <w:ind w:left="3600" w:hanging="360"/>
+      </w:pPr>
+    </w:lvl>
+    <w:lvl w:ilvl="5" w:tplc="0409001B" w:tentative="1">
+      <w:start w:val="1"/>
+      <w:numFmt w:val="lowerRoman"/>
+      <w:lvlText w:val="%6."/>
+      <w:lvlJc w:val="right"/>
+      <w:pPr>
+        <w:ind w:left="4320" w:hanging="180"/>
+      </w:pPr>
+    </w:lvl>
+    <w:lvl w:ilvl="6" w:tplc="0409000F" w:tentative="1">
+      <w:start w:val="1"/>
+      <w:numFmt w:val="decimal"/>
+      <w:lvlText w:val="%7."/>
+      <w:lvlJc w:val="left"/>
+      <w:pPr>
+        <w:ind w:left="5040" w:hanging="360"/>
+      </w:pPr>
+    </w:lvl>
+    <w:lvl w:ilvl="7" w:tplc="04090019" w:tentative="1">
+      <w:start w:val="1"/>
+      <w:numFmt w:val="lowerLetter"/>
+      <w:lvlText w:val="%8."/>
+      <w:lvlJc w:val="left"/>
+      <w:pPr>
+        <w:ind w:left="5760" w:hanging="360"/>
+      </w:pPr>
+    </w:lvl>
+    <w:lvl w:ilvl="8" w:tplc="0409001B" w:tentative="1">
+      <w:start w:val="1"/>
+      <w:numFmt w:val="lowerRoman"/>
+      <w:lvlText w:val="%9."/>
+      <w:lvlJc w:val="right"/>
+      <w:pPr>
+        <w:ind w:left="6480" w:hanging="180"/>
+      </w:pPr>
+    </w:lvl>
+  </w:abstractNum>
+  <w:abstractNum w:abstractNumId="2" w15:restartNumberingAfterBreak="0">
+    <w:nsid w:val="5628002B"/>
+    <w:multiLevelType w:val="hybridMultilevel"/>
+    <w:tmpl w:val="6FBAA9C8"/>
+    <w:lvl w:ilvl="0" w:tplc="0409000F">
+      <w:start w:val="1"/>
+      <w:numFmt w:val="decimal"/>
+      <w:lvlText w:val="%1."/>
+      <w:lvlJc w:val="left"/>
+      <w:pPr>
+        <w:ind w:left="720" w:hanging="360"/>
+      </w:pPr>
+      <w:rPr>
+        <w:rFonts w:hint="default"/>
+      </w:rPr>
+    </w:lvl>
+    <w:lvl w:ilvl="1" w:tplc="04090019" w:tentative="1">
+      <w:start w:val="1"/>
+      <w:numFmt w:val="lowerLetter"/>
+      <w:lvlText w:val="%2."/>
+      <w:lvlJc w:val="left"/>
+      <w:pPr>
+        <w:ind w:left="1440" w:hanging="360"/>
+      </w:pPr>
+    </w:lvl>
+    <w:lvl w:ilvl="2" w:tplc="0409001B" w:tentative="1">
+      <w:start w:val="1"/>
+      <w:numFmt w:val="lowerRoman"/>
+      <w:lvlText w:val="%3."/>
+      <w:lvlJc w:val="right"/>
+      <w:pPr>
+        <w:ind w:left="2160" w:hanging="180"/>
+      </w:pPr>
+    </w:lvl>
+    <w:lvl w:ilvl="3" w:tplc="0409000F" w:tentative="1">
+      <w:start w:val="1"/>
+      <w:numFmt w:val="decimal"/>
+      <w:lvlText w:val="%4."/>
+      <w:lvlJc w:val="left"/>
+      <w:pPr>
+        <w:ind w:left="2880" w:hanging="360"/>
+      </w:pPr>
+    </w:lvl>
+    <w:lvl w:ilvl="4" w:tplc="04090019" w:tentative="1">
+      <w:start w:val="1"/>
+      <w:numFmt w:val="lowerLetter"/>
+      <w:lvlText w:val="%5."/>
+      <w:lvlJc w:val="left"/>
+      <w:pPr>
+        <w:ind w:left="3600" w:hanging="360"/>
+      </w:pPr>
+    </w:lvl>
+    <w:lvl w:ilvl="5" w:tplc="0409001B" w:tentative="1">
+      <w:start w:val="1"/>
+      <w:numFmt w:val="lowerRoman"/>
+      <w:lvlText w:val="%6."/>
+      <w:lvlJc w:val="right"/>
+      <w:pPr>
+        <w:ind w:left="4320" w:hanging="180"/>
+      </w:pPr>
+    </w:lvl>
+    <w:lvl w:ilvl="6" w:tplc="0409000F" w:tentative="1">
+      <w:start w:val="1"/>
+      <w:numFmt w:val="decimal"/>
+      <w:lvlText w:val="%7."/>
+      <w:lvlJc w:val="left"/>
+      <w:pPr>
+        <w:ind w:left="5040" w:hanging="360"/>
+      </w:pPr>
+    </w:lvl>
+    <w:lvl w:ilvl="7" w:tplc="04090019" w:tentative="1">
+      <w:start w:val="1"/>
+      <w:numFmt w:val="lowerLetter"/>
+      <w:lvlText w:val="%8."/>
+      <w:lvlJc w:val="left"/>
+      <w:pPr>
+        <w:ind w:left="5760" w:hanging="360"/>
+      </w:pPr>
+    </w:lvl>
+    <w:lvl w:ilvl="8" w:tplc="0409001B" w:tentative="1">
+      <w:start w:val="1"/>
+      <w:numFmt w:val="lowerRoman"/>
+      <w:lvlText w:val="%9."/>
+      <w:lvlJc w:val="right"/>
+      <w:pPr>
+        <w:ind w:left="6480" w:hanging="180"/>
+      </w:pPr>
+    </w:lvl>
+  </w:abstractNum>
+  <w:num w:numId="1">
+    <w:abstractNumId w:val="2"/>
+  </w:num>
+  <w:num w:numId="2">
+    <w:abstractNumId w:val="1"/>
+  </w:num>
+  <w:num w:numId="3">
+    <w:abstractNumId w:val="0"/>
+  </w:num>
+</w:numbering>
 </file>
 
 <file path=word/styles.xml><?xml version="1.0" encoding="utf-8"?>
@@ -871,6 +1672,17 @@
     <w:semiHidden/>
     <w:unhideWhenUsed/>
   </w:style>
+  <w:style w:type="paragraph" w:styleId="ListParagraph">
+    <w:name w:val="List Paragraph"/>
+    <w:basedOn w:val="Normal"/>
+    <w:uiPriority w:val="34"/>
+    <w:qFormat/>
+    <w:rsid w:val="000F7043"/>
+    <w:pPr>
+      <w:ind w:left="720"/>
+      <w:contextualSpacing/>
+    </w:pPr>
+  </w:style>
 </w:styles>
 </file>
 

</xml_diff>

<commit_message>
Modify minor part in report and project settings.
</commit_message>
<xml_diff>
--- a/plan, workout, and unit test.docx
+++ b/plan, workout, and unit test.docx
@@ -707,6 +707,53 @@
       <w:pPr>
         <w:pStyle w:val="ListParagraph"/>
       </w:pPr>
+      <w:r>
+        <w:rPr>
+          <w:noProof/>
+        </w:rPr>
+        <w:drawing>
+          <wp:inline distT="0" distB="0" distL="0" distR="0" wp14:anchorId="7A4F7F42" wp14:editId="45B67344">
+            <wp:extent cx="5819775" cy="1276350"/>
+            <wp:effectExtent l="0" t="0" r="9525" b="0"/>
+            <wp:docPr id="16" name="Picture 16"/>
+            <wp:cNvGraphicFramePr>
+              <a:graphicFrameLocks xmlns:a="http://schemas.openxmlformats.org/drawingml/2006/main" noChangeAspect="1"/>
+            </wp:cNvGraphicFramePr>
+            <a:graphic xmlns:a="http://schemas.openxmlformats.org/drawingml/2006/main">
+              <a:graphicData uri="http://schemas.openxmlformats.org/drawingml/2006/picture">
+                <pic:pic xmlns:pic="http://schemas.openxmlformats.org/drawingml/2006/picture">
+                  <pic:nvPicPr>
+                    <pic:cNvPr id="1" name=""/>
+                    <pic:cNvPicPr/>
+                  </pic:nvPicPr>
+                  <pic:blipFill>
+                    <a:blip r:embed="rId15"/>
+                    <a:stretch>
+                      <a:fillRect/>
+                    </a:stretch>
+                  </pic:blipFill>
+                  <pic:spPr>
+                    <a:xfrm>
+                      <a:off x="0" y="0"/>
+                      <a:ext cx="5819775" cy="1276350"/>
+                    </a:xfrm>
+                    <a:prstGeom prst="rect">
+                      <a:avLst/>
+                    </a:prstGeom>
+                  </pic:spPr>
+                </pic:pic>
+              </a:graphicData>
+            </a:graphic>
+          </wp:inline>
+        </w:drawing>
+      </w:r>
+      <w:bookmarkStart w:id="0" w:name="_GoBack"/>
+      <w:bookmarkEnd w:id="0"/>
+    </w:p>
+    <w:p>
+      <w:pPr>
+        <w:pStyle w:val="ListParagraph"/>
+      </w:pPr>
     </w:p>
     <w:p>
       <w:pPr>
@@ -768,7 +815,7 @@
                     <pic:cNvPicPr/>
                   </pic:nvPicPr>
                   <pic:blipFill>
-                    <a:blip r:embed="rId15"/>
+                    <a:blip r:embed="rId16"/>
                     <a:stretch>
                       <a:fillRect/>
                     </a:stretch>
@@ -797,57 +844,12 @@
         <w:rPr>
           <w:noProof/>
         </w:rPr>
+        <w:lastRenderedPageBreak/>
         <w:drawing>
           <wp:inline distT="0" distB="0" distL="0" distR="0" wp14:anchorId="6A3EA049" wp14:editId="2B272F85">
             <wp:extent cx="4429125" cy="1343025"/>
             <wp:effectExtent l="0" t="0" r="9525" b="9525"/>
             <wp:docPr id="12" name="Picture 12"/>
-            <wp:cNvGraphicFramePr>
-              <a:graphicFrameLocks xmlns:a="http://schemas.openxmlformats.org/drawingml/2006/main" noChangeAspect="1"/>
-            </wp:cNvGraphicFramePr>
-            <a:graphic xmlns:a="http://schemas.openxmlformats.org/drawingml/2006/main">
-              <a:graphicData uri="http://schemas.openxmlformats.org/drawingml/2006/picture">
-                <pic:pic xmlns:pic="http://schemas.openxmlformats.org/drawingml/2006/picture">
-                  <pic:nvPicPr>
-                    <pic:cNvPr id="1" name=""/>
-                    <pic:cNvPicPr/>
-                  </pic:nvPicPr>
-                  <pic:blipFill>
-                    <a:blip r:embed="rId16"/>
-                    <a:stretch>
-                      <a:fillRect/>
-                    </a:stretch>
-                  </pic:blipFill>
-                  <pic:spPr>
-                    <a:xfrm>
-                      <a:off x="0" y="0"/>
-                      <a:ext cx="4429125" cy="1343025"/>
-                    </a:xfrm>
-                    <a:prstGeom prst="rect">
-                      <a:avLst/>
-                    </a:prstGeom>
-                  </pic:spPr>
-                </pic:pic>
-              </a:graphicData>
-            </a:graphic>
-          </wp:inline>
-        </w:drawing>
-      </w:r>
-    </w:p>
-    <w:p>
-      <w:pPr>
-        <w:pStyle w:val="ListParagraph"/>
-      </w:pPr>
-      <w:r>
-        <w:rPr>
-          <w:noProof/>
-        </w:rPr>
-        <w:lastRenderedPageBreak/>
-        <w:drawing>
-          <wp:inline distT="0" distB="0" distL="0" distR="0" wp14:anchorId="41A255E8" wp14:editId="4EC8E7F2">
-            <wp:extent cx="4391025" cy="1371600"/>
-            <wp:effectExtent l="0" t="0" r="9525" b="0"/>
-            <wp:docPr id="13" name="Picture 13"/>
             <wp:cNvGraphicFramePr>
               <a:graphicFrameLocks xmlns:a="http://schemas.openxmlformats.org/drawingml/2006/main" noChangeAspect="1"/>
             </wp:cNvGraphicFramePr>
@@ -867,6 +869,51 @@
                   <pic:spPr>
                     <a:xfrm>
                       <a:off x="0" y="0"/>
+                      <a:ext cx="4429125" cy="1343025"/>
+                    </a:xfrm>
+                    <a:prstGeom prst="rect">
+                      <a:avLst/>
+                    </a:prstGeom>
+                  </pic:spPr>
+                </pic:pic>
+              </a:graphicData>
+            </a:graphic>
+          </wp:inline>
+        </w:drawing>
+      </w:r>
+    </w:p>
+    <w:p>
+      <w:pPr>
+        <w:pStyle w:val="ListParagraph"/>
+      </w:pPr>
+      <w:r>
+        <w:rPr>
+          <w:noProof/>
+        </w:rPr>
+        <w:drawing>
+          <wp:inline distT="0" distB="0" distL="0" distR="0" wp14:anchorId="41A255E8" wp14:editId="4EC8E7F2">
+            <wp:extent cx="4391025" cy="1371600"/>
+            <wp:effectExtent l="0" t="0" r="9525" b="0"/>
+            <wp:docPr id="13" name="Picture 13"/>
+            <wp:cNvGraphicFramePr>
+              <a:graphicFrameLocks xmlns:a="http://schemas.openxmlformats.org/drawingml/2006/main" noChangeAspect="1"/>
+            </wp:cNvGraphicFramePr>
+            <a:graphic xmlns:a="http://schemas.openxmlformats.org/drawingml/2006/main">
+              <a:graphicData uri="http://schemas.openxmlformats.org/drawingml/2006/picture">
+                <pic:pic xmlns:pic="http://schemas.openxmlformats.org/drawingml/2006/picture">
+                  <pic:nvPicPr>
+                    <pic:cNvPr id="1" name=""/>
+                    <pic:cNvPicPr/>
+                  </pic:nvPicPr>
+                  <pic:blipFill>
+                    <a:blip r:embed="rId18"/>
+                    <a:stretch>
+                      <a:fillRect/>
+                    </a:stretch>
+                  </pic:blipFill>
+                  <pic:spPr>
+                    <a:xfrm>
+                      <a:off x="0" y="0"/>
                       <a:ext cx="4391025" cy="1371600"/>
                     </a:xfrm>
                     <a:prstGeom prst="rect">
@@ -937,7 +984,7 @@
                     <pic:cNvPicPr/>
                   </pic:nvPicPr>
                   <pic:blipFill>
-                    <a:blip r:embed="rId18"/>
+                    <a:blip r:embed="rId19"/>
                     <a:stretch>
                       <a:fillRect/>
                     </a:stretch>
@@ -957,8 +1004,65 @@
           </wp:inline>
         </w:drawing>
       </w:r>
-      <w:bookmarkStart w:id="0" w:name="_GoBack"/>
-      <w:bookmarkEnd w:id="0"/>
+    </w:p>
+    <w:p>
+      <w:pPr>
+        <w:pStyle w:val="ListParagraph"/>
+      </w:pPr>
+    </w:p>
+    <w:p>
+      <w:pPr>
+        <w:pStyle w:val="ListParagraph"/>
+      </w:pPr>
+      <w:r>
+        <w:t>Result of above test cases:</w:t>
+      </w:r>
+    </w:p>
+    <w:p>
+      <w:pPr>
+        <w:pStyle w:val="ListParagraph"/>
+      </w:pPr>
+      <w:r>
+        <w:rPr>
+          <w:noProof/>
+        </w:rPr>
+        <w:lastRenderedPageBreak/>
+        <w:drawing>
+          <wp:inline distT="0" distB="0" distL="0" distR="0" wp14:anchorId="306AD357" wp14:editId="21D8D580">
+            <wp:extent cx="3038475" cy="3067050"/>
+            <wp:effectExtent l="0" t="0" r="9525" b="0"/>
+            <wp:docPr id="15" name="Picture 15"/>
+            <wp:cNvGraphicFramePr>
+              <a:graphicFrameLocks xmlns:a="http://schemas.openxmlformats.org/drawingml/2006/main" noChangeAspect="1"/>
+            </wp:cNvGraphicFramePr>
+            <a:graphic xmlns:a="http://schemas.openxmlformats.org/drawingml/2006/main">
+              <a:graphicData uri="http://schemas.openxmlformats.org/drawingml/2006/picture">
+                <pic:pic xmlns:pic="http://schemas.openxmlformats.org/drawingml/2006/picture">
+                  <pic:nvPicPr>
+                    <pic:cNvPr id="1" name=""/>
+                    <pic:cNvPicPr/>
+                  </pic:nvPicPr>
+                  <pic:blipFill>
+                    <a:blip r:embed="rId20"/>
+                    <a:stretch>
+                      <a:fillRect/>
+                    </a:stretch>
+                  </pic:blipFill>
+                  <pic:spPr>
+                    <a:xfrm>
+                      <a:off x="0" y="0"/>
+                      <a:ext cx="3038475" cy="3067050"/>
+                    </a:xfrm>
+                    <a:prstGeom prst="rect">
+                      <a:avLst/>
+                    </a:prstGeom>
+                  </pic:spPr>
+                </pic:pic>
+              </a:graphicData>
+            </a:graphic>
+          </wp:inline>
+        </w:drawing>
+      </w:r>
     </w:p>
     <w:sectPr>
       <w:pgSz w:w="12240" w:h="15840"/>

</xml_diff>